<commit_message>
le agregue contenedores fluidos
</commit_message>
<xml_diff>
--- a/Documento explicativo SEO.docx
+++ b/Documento explicativo SEO.docx
@@ -237,7 +237,74 @@
           <w:sz w:val="22"/>
           <w:szCs w:val="22"/>
         </w:rPr>
-        <w:t>, agregué las palabras clave que acompañarán a todas las páginas de mi sitio: "</w:t>
+        <w:t>, agregué las palabras clave que acompañarán a todas las páginas de mi sitio:</w:t>
+      </w:r>
+      <w:r>
+        <w:rPr>
+          <w:rFonts w:ascii="Arial" w:hAnsi="Arial" w:cs="Arial"/>
+          <w:color w:val="000000"/>
+          <w:sz w:val="22"/>
+          <w:szCs w:val="22"/>
+        </w:rPr>
+        <w:t xml:space="preserve"> “</w:t>
+      </w:r>
+      <w:r>
+        <w:rPr>
+          <w:rFonts w:ascii="Arial" w:hAnsi="Arial" w:cs="Arial"/>
+          <w:color w:val="000000"/>
+          <w:sz w:val="22"/>
+          <w:szCs w:val="22"/>
+        </w:rPr>
+        <w:t xml:space="preserve">HARDWARE, shop, HARDWARE-SHOP, marcas, tecnología, </w:t>
+      </w:r>
+      <w:proofErr w:type="spellStart"/>
+      <w:r>
+        <w:rPr>
+          <w:rFonts w:ascii="Arial" w:hAnsi="Arial" w:cs="Arial"/>
+          <w:color w:val="000000"/>
+          <w:sz w:val="22"/>
+          <w:szCs w:val="22"/>
+        </w:rPr>
+        <w:t>Gamer</w:t>
+      </w:r>
+      <w:proofErr w:type="spellEnd"/>
+      <w:r>
+        <w:rPr>
+          <w:rFonts w:ascii="Arial" w:hAnsi="Arial" w:cs="Arial"/>
+          <w:color w:val="000000"/>
+          <w:sz w:val="22"/>
+          <w:szCs w:val="22"/>
+        </w:rPr>
+        <w:t xml:space="preserve">, </w:t>
+      </w:r>
+      <w:proofErr w:type="spellStart"/>
+      <w:r>
+        <w:rPr>
+          <w:rFonts w:ascii="Arial" w:hAnsi="Arial" w:cs="Arial"/>
+          <w:color w:val="000000"/>
+          <w:sz w:val="22"/>
+          <w:szCs w:val="22"/>
+        </w:rPr>
+        <w:t>gaming</w:t>
+      </w:r>
+      <w:proofErr w:type="spellEnd"/>
+      <w:r>
+        <w:rPr>
+          <w:rFonts w:ascii="Arial" w:hAnsi="Arial" w:cs="Arial"/>
+          <w:color w:val="000000"/>
+          <w:sz w:val="22"/>
+          <w:szCs w:val="22"/>
+        </w:rPr>
+        <w:t>, PC, Notebook, atención personalizada, productos, comercio electrónico, CABA, AMBA, alto rendimiento, Intel, AMD, ASUS, NVIDIA, ASROCK, PNY, OLOY.</w:t>
+      </w:r>
+      <w:r>
+        <w:rPr>
+          <w:rFonts w:ascii="Arial" w:hAnsi="Arial" w:cs="Arial"/>
+          <w:color w:val="000000"/>
+          <w:sz w:val="22"/>
+          <w:szCs w:val="22"/>
+        </w:rPr>
+        <w:t xml:space="preserve"> "</w:t>
       </w:r>
     </w:p>
     <w:p>

</xml_diff>